<commit_message>
- Fleshed out project idea. - Signed code of conduct. - Created submissions folder for all our project submissions.
Signed-off-by: andrew.alford <w16006135@northumbria.ac.uk>
</commit_message>
<xml_diff>
--- a/Documentation/project_idea/project_idea.docx
+++ b/Documentation/project_idea/project_idea.docx
@@ -5,6 +5,7 @@
     <w:p>
       <w:pPr>
         <w:pStyle w:val="Heading1"/>
+        <w:spacing w:after="120"/>
       </w:pPr>
       <w:r>
         <w:t>KV6002 Team Project and Professionalism Project Idea</w:t>
@@ -28,6 +29,9 @@
             <w:gridSpan w:val="2"/>
           </w:tcPr>
           <w:p>
+            <w:pPr>
+              <w:spacing w:before="120" w:after="120"/>
+            </w:pPr>
             <w:r>
               <w:t>Group Member Name</w:t>
             </w:r>
@@ -38,6 +42,9 @@
             <w:tcW w:w="4508" w:type="dxa"/>
           </w:tcPr>
           <w:p>
+            <w:pPr>
+              <w:spacing w:before="120" w:after="120"/>
+            </w:pPr>
             <w:r>
               <w:t>Programme</w:t>
             </w:r>
@@ -51,6 +58,9 @@
             <w:gridSpan w:val="2"/>
           </w:tcPr>
           <w:p>
+            <w:pPr>
+              <w:spacing w:before="120" w:after="120"/>
+            </w:pPr>
             <w:r>
               <w:t>Carl Pendleton</w:t>
             </w:r>
@@ -61,6 +71,9 @@
             <w:tcW w:w="4508" w:type="dxa"/>
           </w:tcPr>
           <w:p>
+            <w:pPr>
+              <w:spacing w:before="120" w:after="120"/>
+            </w:pPr>
             <w:r>
               <w:t>Computer Science with Games Development</w:t>
             </w:r>
@@ -74,6 +87,9 @@
             <w:gridSpan w:val="2"/>
           </w:tcPr>
           <w:p>
+            <w:pPr>
+              <w:spacing w:before="120" w:after="120"/>
+            </w:pPr>
             <w:r>
               <w:t>Alexandru-Daniel Pascal</w:t>
             </w:r>
@@ -84,6 +100,9 @@
             <w:tcW w:w="4508" w:type="dxa"/>
           </w:tcPr>
           <w:p>
+            <w:pPr>
+              <w:spacing w:before="120" w:after="120"/>
+            </w:pPr>
             <w:r>
               <w:t>Computer Science with Games Development</w:t>
             </w:r>
@@ -97,6 +116,9 @@
             <w:gridSpan w:val="2"/>
           </w:tcPr>
           <w:p>
+            <w:pPr>
+              <w:spacing w:before="120" w:after="120"/>
+            </w:pPr>
             <w:r>
               <w:t>Andrew Alford</w:t>
             </w:r>
@@ -107,6 +129,9 @@
             <w:tcW w:w="4508" w:type="dxa"/>
           </w:tcPr>
           <w:p>
+            <w:pPr>
+              <w:spacing w:before="120" w:after="120"/>
+            </w:pPr>
             <w:r>
               <w:t>Computer Science with Games Development</w:t>
             </w:r>
@@ -120,13 +145,11 @@
             <w:gridSpan w:val="2"/>
           </w:tcPr>
           <w:p>
-            <w:proofErr w:type="spellStart"/>
-            <w:r>
-              <w:t>Haoming</w:t>
-            </w:r>
-            <w:proofErr w:type="spellEnd"/>
-            <w:r>
-              <w:t xml:space="preserve"> Yuan</w:t>
+            <w:pPr>
+              <w:spacing w:before="120" w:after="120"/>
+            </w:pPr>
+            <w:r>
+              <w:t>Haoming Yuan</w:t>
             </w:r>
           </w:p>
         </w:tc>
@@ -135,6 +158,9 @@
             <w:tcW w:w="4508" w:type="dxa"/>
           </w:tcPr>
           <w:p>
+            <w:pPr>
+              <w:spacing w:before="120" w:after="120"/>
+            </w:pPr>
             <w:r>
               <w:t>Computer Science with Games Development</w:t>
             </w:r>
@@ -148,6 +174,9 @@
             <w:gridSpan w:val="2"/>
           </w:tcPr>
           <w:p>
+            <w:pPr>
+              <w:spacing w:before="120" w:after="120"/>
+            </w:pPr>
             <w:r>
               <w:t>Alexander Trench</w:t>
             </w:r>
@@ -158,6 +187,9 @@
             <w:tcW w:w="4508" w:type="dxa"/>
           </w:tcPr>
           <w:p>
+            <w:pPr>
+              <w:spacing w:before="120" w:after="120"/>
+            </w:pPr>
             <w:r>
               <w:t>Computer Science</w:t>
             </w:r>
@@ -171,16 +203,34 @@
             <w:gridSpan w:val="3"/>
           </w:tcPr>
           <w:p>
-            <w:r>
+            <w:pPr>
+              <w:spacing w:before="120" w:after="120"/>
+              <w:rPr>
+                <w:b/>
+              </w:rPr>
+            </w:pPr>
+            <w:r>
+              <w:rPr>
+                <w:b/>
+              </w:rPr>
               <w:t>Project i</w:t>
             </w:r>
             <w:r>
+              <w:rPr>
+                <w:b/>
+              </w:rPr>
               <w:t xml:space="preserve">dea </w:t>
             </w:r>
             <w:r>
+              <w:rPr>
+                <w:b/>
+              </w:rPr>
               <w:t>(o</w:t>
             </w:r>
             <w:r>
+              <w:rPr>
+                <w:b/>
+              </w:rPr>
               <w:t>ne sentence)</w:t>
             </w:r>
           </w:p>
@@ -196,14 +246,11 @@
             <w:gridSpan w:val="3"/>
           </w:tcPr>
           <w:p>
-            <w:r>
-              <w:t xml:space="preserve">Develop a </w:t>
-            </w:r>
-            <w:r>
-              <w:t xml:space="preserve">top-down shooter, wave survival </w:t>
-            </w:r>
-            <w:r>
-              <w:t>video game using Unreal Engine.</w:t>
+            <w:pPr>
+              <w:spacing w:before="120" w:after="120"/>
+            </w:pPr>
+            <w:r>
+              <w:t>Develop a top-down shooter wave-based survival video game using Unreal Engine 4.</w:t>
             </w:r>
             <w:r>
               <w:t xml:space="preserve"> </w:t>
@@ -221,7 +268,15 @@
             <w:gridSpan w:val="3"/>
           </w:tcPr>
           <w:p>
-            <w:r>
+            <w:pPr>
+              <w:rPr>
+                <w:b/>
+              </w:rPr>
+            </w:pPr>
+            <w:r>
+              <w:rPr>
+                <w:b/>
+              </w:rPr>
               <w:t>Explanation (one paragraph)</w:t>
             </w:r>
           </w:p>
@@ -229,7 +284,7 @@
       </w:tr>
       <w:tr>
         <w:trPr>
-          <w:trHeight w:val="1732"/>
+          <w:trHeight w:val="410"/>
         </w:trPr>
         <w:tc>
           <w:tcPr>
@@ -237,8 +292,146 @@
             <w:gridSpan w:val="3"/>
           </w:tcPr>
           <w:p>
-            <w:r>
-              <w:t xml:space="preserve">Teamwork is very important in the games industry and this is a group project. We will work as a group of 5 with each group member having their individual tasks. All of these individual tasks when completed will lead to a final completed game. The group will be developing a top-down shooter video game in which the player has to survive waves of enemy zombies. Many aspects of game development such as level design, user interface for example will be included in the group project. A fully functioning, playable and bug-free video game will be produced by the end of the project. The final product will also be demonstrated after production. </w:t>
+            <w:pPr>
+              <w:spacing w:before="120" w:after="120"/>
+            </w:pPr>
+            <w:r>
+              <w:t>This is a group project in which the five group members will each have their own individual subsystem to complete. Once completed, all these subsystems will be combined into the final game. Collectively the group will be developing a top-down shooter video game in which the player has to survive waves of enemy zombies. Many aspects of game development such as level design, UI, and XP &amp; progression will be included in the project. A fully functioning, playable, and bug-free game will be produced by the end of the project. The final product will also be produced by the end of the project. The final product will also be demonstrated after production is finished.</w:t>
+            </w:r>
+          </w:p>
+        </w:tc>
+      </w:tr>
+      <w:tr>
+        <w:trPr>
+          <w:trHeight w:val="410"/>
+        </w:trPr>
+        <w:tc>
+          <w:tcPr>
+            <w:tcW w:w="1980" w:type="dxa"/>
+          </w:tcPr>
+          <w:p>
+            <w:pPr>
+              <w:spacing w:before="120"/>
+            </w:pPr>
+            <w:r>
+              <w:t>Group Work</w:t>
+            </w:r>
+          </w:p>
+        </w:tc>
+        <w:tc>
+          <w:tcPr>
+            <w:tcW w:w="7036" w:type="dxa"/>
+            <w:gridSpan w:val="2"/>
+          </w:tcPr>
+          <w:p>
+            <w:pPr>
+              <w:pStyle w:val="ListParagraph"/>
+              <w:numPr>
+                <w:ilvl w:val="0"/>
+                <w:numId w:val="1"/>
+              </w:numPr>
+              <w:spacing w:before="120"/>
+              <w:ind w:left="714" w:hanging="357"/>
+            </w:pPr>
+            <w:r>
+              <w:t>The game must be demon</w:t>
+            </w:r>
+            <w:r>
+              <w:t>strated on a University machine</w:t>
+            </w:r>
+          </w:p>
+          <w:p>
+            <w:pPr>
+              <w:pStyle w:val="ListParagraph"/>
+              <w:numPr>
+                <w:ilvl w:val="0"/>
+                <w:numId w:val="1"/>
+              </w:numPr>
+            </w:pPr>
+            <w:r>
+              <w:t>The game must be made in Unreal Engine 4</w:t>
+            </w:r>
+          </w:p>
+          <w:p>
+            <w:pPr>
+              <w:pStyle w:val="ListParagraph"/>
+              <w:numPr>
+                <w:ilvl w:val="0"/>
+                <w:numId w:val="1"/>
+              </w:numPr>
+            </w:pPr>
+            <w:r>
+              <w:t>The game must be playable and bug-free</w:t>
+            </w:r>
+          </w:p>
+          <w:p>
+            <w:pPr>
+              <w:pStyle w:val="ListParagraph"/>
+              <w:numPr>
+                <w:ilvl w:val="0"/>
+                <w:numId w:val="1"/>
+              </w:numPr>
+            </w:pPr>
+            <w:r>
+              <w:t xml:space="preserve">The game can have sound </w:t>
+            </w:r>
+            <w:r>
+              <w:t>effects and music</w:t>
+            </w:r>
+          </w:p>
+          <w:p>
+            <w:pPr>
+              <w:pStyle w:val="ListParagraph"/>
+              <w:numPr>
+                <w:ilvl w:val="0"/>
+                <w:numId w:val="1"/>
+              </w:numPr>
+            </w:pPr>
+            <w:r>
+              <w:t>The game will be designed as a group, showing the linking b</w:t>
+            </w:r>
+            <w:r>
+              <w:t>etween all elements of the game</w:t>
+            </w:r>
+          </w:p>
+          <w:p>
+            <w:pPr>
+              <w:pStyle w:val="ListParagraph"/>
+              <w:numPr>
+                <w:ilvl w:val="0"/>
+                <w:numId w:val="1"/>
+              </w:numPr>
+            </w:pPr>
+            <w:r>
+              <w:t>Project Management</w:t>
+            </w:r>
+          </w:p>
+          <w:p>
+            <w:pPr>
+              <w:pStyle w:val="ListParagraph"/>
+              <w:numPr>
+                <w:ilvl w:val="0"/>
+                <w:numId w:val="1"/>
+              </w:numPr>
+              <w:spacing w:after="120"/>
+              <w:ind w:left="714" w:hanging="357"/>
+            </w:pPr>
+            <w:r>
+              <w:t>Testing of the product</w:t>
+            </w:r>
+          </w:p>
+          <w:p>
+            <w:pPr>
+              <w:pStyle w:val="ListParagraph"/>
+              <w:numPr>
+                <w:ilvl w:val="0"/>
+                <w:numId w:val="1"/>
+              </w:numPr>
+              <w:spacing w:after="120"/>
+              <w:ind w:left="714" w:hanging="357"/>
+            </w:pPr>
+            <w:r>
+              <w:t>Environment &amp; Level Design</w:t>
             </w:r>
           </w:p>
         </w:tc>
@@ -252,8 +445,19 @@
             <w:tcW w:w="1980" w:type="dxa"/>
           </w:tcPr>
           <w:p>
+            <w:pPr>
+              <w:spacing w:before="120"/>
+            </w:pPr>
             <w:r>
               <w:t>Subsystem 1</w:t>
+            </w:r>
+          </w:p>
+          <w:p>
+            <w:pPr>
+              <w:spacing w:before="120"/>
+            </w:pPr>
+            <w:r>
+              <w:t>(Andrew Alford)</w:t>
             </w:r>
           </w:p>
         </w:tc>
@@ -263,8 +467,102 @@
             <w:gridSpan w:val="2"/>
           </w:tcPr>
           <w:p>
-            <w:r>
-              <w:t>Environment &amp; level Design</w:t>
+            <w:pPr>
+              <w:spacing w:before="120" w:after="120"/>
+            </w:pPr>
+            <w:r>
+              <w:t>Gameplay Programming</w:t>
+            </w:r>
+          </w:p>
+          <w:p>
+            <w:pPr>
+              <w:pStyle w:val="ListParagraph"/>
+              <w:numPr>
+                <w:ilvl w:val="0"/>
+                <w:numId w:val="2"/>
+              </w:numPr>
+            </w:pPr>
+            <w:r>
+              <w:t>Must have interaction and control for the player, allowing them to move around the environment. The player will be able to select between a mou</w:t>
+            </w:r>
+            <w:r>
+              <w:t>se and keyboard or a controller</w:t>
+            </w:r>
+          </w:p>
+          <w:p>
+            <w:pPr>
+              <w:pStyle w:val="ListParagraph"/>
+              <w:numPr>
+                <w:ilvl w:val="0"/>
+                <w:numId w:val="2"/>
+              </w:numPr>
+              <w:spacing w:after="120"/>
+              <w:ind w:left="499" w:hanging="357"/>
+            </w:pPr>
+            <w:r>
+              <w:t xml:space="preserve">Must </w:t>
+            </w:r>
+            <w:r>
+              <w:t>have incremental waves of enemy zombies spawn, which get tougher to fight as the game progresses</w:t>
+            </w:r>
+          </w:p>
+          <w:p>
+            <w:pPr>
+              <w:pStyle w:val="ListParagraph"/>
+              <w:numPr>
+                <w:ilvl w:val="0"/>
+                <w:numId w:val="2"/>
+              </w:numPr>
+              <w:spacing w:before="120"/>
+              <w:ind w:left="499" w:hanging="357"/>
+            </w:pPr>
+            <w:r>
+              <w:lastRenderedPageBreak/>
+              <w:t>Must track the player’s state to determine different in game events. (E.g. open up different sections of the level as the player progresses, end the g</w:t>
+            </w:r>
+            <w:r>
+              <w:t>ame when the player dies, etc.)</w:t>
+            </w:r>
+          </w:p>
+          <w:p>
+            <w:pPr>
+              <w:pStyle w:val="ListParagraph"/>
+              <w:numPr>
+                <w:ilvl w:val="0"/>
+                <w:numId w:val="2"/>
+              </w:numPr>
+            </w:pPr>
+            <w:r>
+              <w:t>S</w:t>
+            </w:r>
+            <w:r>
+              <w:t xml:space="preserve">hould </w:t>
+            </w:r>
+            <w:r>
+              <w:t>have dynamic spawning in which enemies spawn nearby the player depending in where they are located in the game world.</w:t>
+            </w:r>
+          </w:p>
+          <w:p>
+            <w:pPr>
+              <w:pStyle w:val="ListParagraph"/>
+              <w:numPr>
+                <w:ilvl w:val="0"/>
+                <w:numId w:val="2"/>
+              </w:numPr>
+              <w:spacing w:after="120"/>
+              <w:ind w:left="499" w:hanging="357"/>
+            </w:pPr>
+            <w:r>
+              <w:t>Could</w:t>
+            </w:r>
+            <w:r>
+              <w:t xml:space="preserve"> </w:t>
+            </w:r>
+            <w:r>
+              <w:t xml:space="preserve">have different game modes accessible from the main menu. (E.g. Time-Attack where the player must see how far they can progress </w:t>
+            </w:r>
+            <w:r>
+              <w:t>in a set amount of time)</w:t>
             </w:r>
           </w:p>
         </w:tc>
@@ -278,8 +576,20 @@
             <w:tcW w:w="1980" w:type="dxa"/>
           </w:tcPr>
           <w:p>
-            <w:r>
+            <w:pPr>
+              <w:spacing w:before="120"/>
+            </w:pPr>
+            <w:r>
+              <w:lastRenderedPageBreak/>
               <w:t>Subsystem 2</w:t>
+            </w:r>
+          </w:p>
+          <w:p>
+            <w:pPr>
+              <w:spacing w:before="120"/>
+            </w:pPr>
+            <w:r>
+              <w:t>(Alex Trench)</w:t>
             </w:r>
           </w:p>
         </w:tc>
@@ -289,8 +599,73 @@
             <w:gridSpan w:val="2"/>
           </w:tcPr>
           <w:p>
-            <w:r>
-              <w:t xml:space="preserve">Weapons </w:t>
+            <w:pPr>
+              <w:spacing w:before="120" w:after="120"/>
+            </w:pPr>
+            <w:r>
+              <w:t>Weapons &amp; Pick-ups</w:t>
+            </w:r>
+          </w:p>
+          <w:p>
+            <w:pPr>
+              <w:pStyle w:val="ListParagraph"/>
+              <w:numPr>
+                <w:ilvl w:val="0"/>
+                <w:numId w:val="3"/>
+              </w:numPr>
+            </w:pPr>
+            <w:r>
+              <w:t>Must have an assortment of weapons</w:t>
+            </w:r>
+          </w:p>
+          <w:p>
+            <w:pPr>
+              <w:pStyle w:val="ListParagraph"/>
+              <w:numPr>
+                <w:ilvl w:val="0"/>
+                <w:numId w:val="3"/>
+              </w:numPr>
+            </w:pPr>
+            <w:r>
+              <w:t>Must have pickups that affect character’s attribute and progression</w:t>
+            </w:r>
+          </w:p>
+          <w:p>
+            <w:pPr>
+              <w:pStyle w:val="ListParagraph"/>
+              <w:numPr>
+                <w:ilvl w:val="0"/>
+                <w:numId w:val="3"/>
+              </w:numPr>
+            </w:pPr>
+            <w:r>
+              <w:t>Must have pickups that change character weapons</w:t>
+            </w:r>
+          </w:p>
+          <w:p>
+            <w:pPr>
+              <w:pStyle w:val="ListParagraph"/>
+              <w:numPr>
+                <w:ilvl w:val="0"/>
+                <w:numId w:val="3"/>
+              </w:numPr>
+            </w:pPr>
+            <w:r>
+              <w:t>Should have customisable weapons attachment</w:t>
+            </w:r>
+          </w:p>
+          <w:p>
+            <w:pPr>
+              <w:pStyle w:val="ListParagraph"/>
+              <w:numPr>
+                <w:ilvl w:val="0"/>
+                <w:numId w:val="3"/>
+              </w:numPr>
+              <w:spacing w:after="120"/>
+              <w:ind w:left="499" w:hanging="357"/>
+            </w:pPr>
+            <w:r>
+              <w:t>Could unlockable weapons skins and attachments</w:t>
             </w:r>
           </w:p>
         </w:tc>
@@ -304,8 +679,19 @@
             <w:tcW w:w="1980" w:type="dxa"/>
           </w:tcPr>
           <w:p>
+            <w:pPr>
+              <w:spacing w:before="120"/>
+            </w:pPr>
             <w:r>
               <w:t>Subsystem 3</w:t>
+            </w:r>
+          </w:p>
+          <w:p>
+            <w:pPr>
+              <w:spacing w:before="120"/>
+            </w:pPr>
+            <w:r>
+              <w:t>(Carl Pendleton)</w:t>
             </w:r>
           </w:p>
         </w:tc>
@@ -315,8 +701,73 @@
             <w:gridSpan w:val="2"/>
           </w:tcPr>
           <w:p>
-            <w:r>
-              <w:t>Inventory</w:t>
+            <w:pPr>
+              <w:spacing w:before="120" w:after="120"/>
+            </w:pPr>
+            <w:r>
+              <w:t>Characters &amp; AI</w:t>
+            </w:r>
+          </w:p>
+          <w:p>
+            <w:pPr>
+              <w:pStyle w:val="ListParagraph"/>
+              <w:numPr>
+                <w:ilvl w:val="0"/>
+                <w:numId w:val="6"/>
+              </w:numPr>
+            </w:pPr>
+            <w:r>
+              <w:t>Enemies must attack and deal damage to player and friendly AI characters</w:t>
+            </w:r>
+          </w:p>
+          <w:p>
+            <w:pPr>
+              <w:pStyle w:val="ListParagraph"/>
+              <w:numPr>
+                <w:ilvl w:val="0"/>
+                <w:numId w:val="6"/>
+              </w:numPr>
+            </w:pPr>
+            <w:r>
+              <w:t>Friendly AI characters must follow player around environment</w:t>
+            </w:r>
+          </w:p>
+          <w:p>
+            <w:pPr>
+              <w:pStyle w:val="ListParagraph"/>
+              <w:numPr>
+                <w:ilvl w:val="0"/>
+                <w:numId w:val="6"/>
+              </w:numPr>
+            </w:pPr>
+            <w:r>
+              <w:t>Friendly AI characters must attack and deal damage to enemies</w:t>
+            </w:r>
+          </w:p>
+          <w:p>
+            <w:pPr>
+              <w:pStyle w:val="ListParagraph"/>
+              <w:numPr>
+                <w:ilvl w:val="0"/>
+                <w:numId w:val="6"/>
+              </w:numPr>
+            </w:pPr>
+            <w:r>
+              <w:t>Player should have the ability to switch control to friendly characters</w:t>
+            </w:r>
+          </w:p>
+          <w:p>
+            <w:pPr>
+              <w:pStyle w:val="ListParagraph"/>
+              <w:numPr>
+                <w:ilvl w:val="0"/>
+                <w:numId w:val="6"/>
+              </w:numPr>
+              <w:spacing w:after="120"/>
+              <w:ind w:left="499" w:hanging="357"/>
+            </w:pPr>
+            <w:r>
+              <w:t xml:space="preserve">Could have multiple enemy types </w:t>
             </w:r>
           </w:p>
         </w:tc>
@@ -330,11 +781,19 @@
             <w:tcW w:w="1980" w:type="dxa"/>
           </w:tcPr>
           <w:p>
-            <w:r>
-              <w:t xml:space="preserve">Subsystem </w:t>
-            </w:r>
-            <w:r>
-              <w:t>4</w:t>
+            <w:pPr>
+              <w:spacing w:before="120"/>
+            </w:pPr>
+            <w:r>
+              <w:t>Subsystem 4</w:t>
+            </w:r>
+          </w:p>
+          <w:p>
+            <w:pPr>
+              <w:spacing w:before="120"/>
+            </w:pPr>
+            <w:r>
+              <w:t>(Alexandru-Daniel Pascal)</w:t>
             </w:r>
           </w:p>
         </w:tc>
@@ -344,8 +803,73 @@
             <w:gridSpan w:val="2"/>
           </w:tcPr>
           <w:p>
-            <w:r>
-              <w:t>Menus, UI &amp; Loading/Saving</w:t>
+            <w:pPr>
+              <w:spacing w:before="120" w:after="120"/>
+            </w:pPr>
+            <w:r>
+              <w:t xml:space="preserve">HUD &amp; UI </w:t>
+            </w:r>
+          </w:p>
+          <w:p>
+            <w:pPr>
+              <w:pStyle w:val="ListParagraph"/>
+              <w:numPr>
+                <w:ilvl w:val="0"/>
+                <w:numId w:val="4"/>
+              </w:numPr>
+            </w:pPr>
+            <w:r>
+              <w:t>Must have interactive game menu</w:t>
+            </w:r>
+          </w:p>
+          <w:p>
+            <w:pPr>
+              <w:pStyle w:val="ListParagraph"/>
+              <w:numPr>
+                <w:ilvl w:val="0"/>
+                <w:numId w:val="4"/>
+              </w:numPr>
+            </w:pPr>
+            <w:r>
+              <w:t>Must have save game feature implemented</w:t>
+            </w:r>
+          </w:p>
+          <w:p>
+            <w:pPr>
+              <w:pStyle w:val="ListParagraph"/>
+              <w:numPr>
+                <w:ilvl w:val="0"/>
+                <w:numId w:val="4"/>
+              </w:numPr>
+            </w:pPr>
+            <w:r>
+              <w:t>Must have visually dynamic character statistics (health/ammo/etc.)</w:t>
+            </w:r>
+          </w:p>
+          <w:p>
+            <w:pPr>
+              <w:pStyle w:val="ListParagraph"/>
+              <w:numPr>
+                <w:ilvl w:val="0"/>
+                <w:numId w:val="4"/>
+              </w:numPr>
+            </w:pPr>
+            <w:r>
+              <w:t xml:space="preserve">Should also have pause/resume game </w:t>
+            </w:r>
+          </w:p>
+          <w:p>
+            <w:pPr>
+              <w:pStyle w:val="ListParagraph"/>
+              <w:numPr>
+                <w:ilvl w:val="0"/>
+                <w:numId w:val="4"/>
+              </w:numPr>
+              <w:spacing w:after="120"/>
+              <w:ind w:left="499" w:hanging="357"/>
+            </w:pPr>
+            <w:r>
+              <w:t>Could also have dynamic backgrounds</w:t>
             </w:r>
           </w:p>
         </w:tc>
@@ -359,11 +883,19 @@
             <w:tcW w:w="1980" w:type="dxa"/>
           </w:tcPr>
           <w:p>
-            <w:r>
-              <w:t xml:space="preserve">Subsystem </w:t>
-            </w:r>
-            <w:r>
-              <w:t>5</w:t>
+            <w:pPr>
+              <w:spacing w:before="120"/>
+            </w:pPr>
+            <w:r>
+              <w:t>Subsystem 5</w:t>
+            </w:r>
+          </w:p>
+          <w:p>
+            <w:pPr>
+              <w:spacing w:before="120"/>
+            </w:pPr>
+            <w:r>
+              <w:t>(Haoming Yuan)</w:t>
             </w:r>
           </w:p>
         </w:tc>
@@ -373,8 +905,115 @@
             <w:gridSpan w:val="2"/>
           </w:tcPr>
           <w:p>
-            <w:r>
-              <w:t>Levelling &amp; Progression</w:t>
+            <w:pPr>
+              <w:spacing w:before="120" w:after="120"/>
+            </w:pPr>
+            <w:r>
+              <w:t>Skill Tree &amp; Progression</w:t>
+            </w:r>
+          </w:p>
+          <w:p>
+            <w:pPr>
+              <w:pStyle w:val="ListParagraph"/>
+              <w:numPr>
+                <w:ilvl w:val="0"/>
+                <w:numId w:val="5"/>
+              </w:numPr>
+            </w:pPr>
+            <w:r>
+              <w:t xml:space="preserve">Character </w:t>
+            </w:r>
+            <w:r>
+              <w:t>m</w:t>
+            </w:r>
+            <w:r>
+              <w:t>ust</w:t>
+            </w:r>
+            <w:r>
+              <w:t xml:space="preserve"> be able to level up</w:t>
+            </w:r>
+            <w:r>
+              <w:t xml:space="preserve"> </w:t>
+            </w:r>
+          </w:p>
+          <w:p>
+            <w:pPr>
+              <w:pStyle w:val="ListParagraph"/>
+              <w:numPr>
+                <w:ilvl w:val="0"/>
+                <w:numId w:val="5"/>
+              </w:numPr>
+            </w:pPr>
+            <w:r>
+              <w:t xml:space="preserve">Character </w:t>
+            </w:r>
+            <w:r>
+              <w:t>must be able to</w:t>
+            </w:r>
+            <w:r>
+              <w:t xml:space="preserve"> upgrade skills</w:t>
+            </w:r>
+          </w:p>
+          <w:p>
+            <w:pPr>
+              <w:pStyle w:val="ListParagraph"/>
+              <w:numPr>
+                <w:ilvl w:val="0"/>
+                <w:numId w:val="5"/>
+              </w:numPr>
+            </w:pPr>
+            <w:r>
+              <w:t>Characters m</w:t>
+            </w:r>
+            <w:r>
+              <w:t>ust</w:t>
+            </w:r>
+            <w:r>
+              <w:t xml:space="preserve"> have individual skill tree </w:t>
+            </w:r>
+            <w:r>
+              <w:t xml:space="preserve"> </w:t>
+            </w:r>
+          </w:p>
+          <w:p>
+            <w:pPr>
+              <w:pStyle w:val="ListParagraph"/>
+              <w:numPr>
+                <w:ilvl w:val="0"/>
+                <w:numId w:val="5"/>
+              </w:numPr>
+            </w:pPr>
+            <w:r>
+              <w:t>Purchasing one skill will unlock the next tier of related skills for later purchase</w:t>
+            </w:r>
+          </w:p>
+          <w:p>
+            <w:pPr>
+              <w:pStyle w:val="ListParagraph"/>
+              <w:numPr>
+                <w:ilvl w:val="0"/>
+                <w:numId w:val="5"/>
+              </w:numPr>
+              <w:spacing w:after="120"/>
+              <w:ind w:left="499" w:hanging="357"/>
+            </w:pPr>
+            <w:r>
+              <w:t xml:space="preserve">Characters </w:t>
+            </w:r>
+            <w:r>
+              <w:t>c</w:t>
+            </w:r>
+            <w:r>
+              <w:t xml:space="preserve">ould </w:t>
+            </w:r>
+            <w:r>
+              <w:t xml:space="preserve">have </w:t>
+            </w:r>
+            <w:r>
+              <w:t>a unique</w:t>
+            </w:r>
+            <w:r>
+              <w:t xml:space="preserve"> skill</w:t>
             </w:r>
           </w:p>
         </w:tc>
@@ -386,13 +1025,14 @@
         <w:tc>
           <w:tcPr>
             <w:tcW w:w="1980" w:type="dxa"/>
-          </w:tcPr>
-          <w:p>
-            <w:r>
-              <w:t xml:space="preserve">Subsystem </w:t>
-            </w:r>
-            <w:r>
-              <w:t>6</w:t>
+            <w:shd w:val="clear" w:color="auto" w:fill="auto"/>
+          </w:tcPr>
+          <w:p>
+            <w:pPr>
+              <w:spacing w:before="120"/>
+            </w:pPr>
+            <w:r>
+              <w:t>Client?</w:t>
             </w:r>
           </w:p>
         </w:tc>
@@ -400,10 +1040,14 @@
           <w:tcPr>
             <w:tcW w:w="7036" w:type="dxa"/>
             <w:gridSpan w:val="2"/>
-          </w:tcPr>
-          <w:p>
-            <w:r>
-              <w:t>Characters &amp; AI</w:t>
+            <w:shd w:val="clear" w:color="auto" w:fill="auto"/>
+          </w:tcPr>
+          <w:p>
+            <w:pPr>
+              <w:spacing w:before="120" w:after="120"/>
+            </w:pPr>
+            <w:r>
+              <w:t>No client for project</w:t>
             </w:r>
           </w:p>
         </w:tc>
@@ -415,10 +1059,14 @@
         <w:tc>
           <w:tcPr>
             <w:tcW w:w="1980" w:type="dxa"/>
-          </w:tcPr>
-          <w:p>
-            <w:r>
-              <w:t>Client?</w:t>
+            <w:shd w:val="clear" w:color="auto" w:fill="auto"/>
+          </w:tcPr>
+          <w:p>
+            <w:pPr>
+              <w:spacing w:before="120"/>
+            </w:pPr>
+            <w:r>
+              <w:t>Stakeholders?</w:t>
             </w:r>
           </w:p>
         </w:tc>
@@ -426,10 +1074,14 @@
           <w:tcPr>
             <w:tcW w:w="7036" w:type="dxa"/>
             <w:gridSpan w:val="2"/>
-          </w:tcPr>
-          <w:p>
-            <w:r>
-              <w:t>No client for project</w:t>
+            <w:shd w:val="clear" w:color="auto" w:fill="auto"/>
+          </w:tcPr>
+          <w:p>
+            <w:pPr>
+              <w:spacing w:before="120" w:after="120"/>
+            </w:pPr>
+            <w:r>
+              <w:t>The target market – the players</w:t>
             </w:r>
           </w:p>
         </w:tc>
@@ -443,8 +1095,11 @@
             <w:tcW w:w="1980" w:type="dxa"/>
           </w:tcPr>
           <w:p>
-            <w:r>
-              <w:t>Stakeholders?</w:t>
+            <w:pPr>
+              <w:spacing w:before="120"/>
+            </w:pPr>
+            <w:r>
+              <w:t>Existing systems?</w:t>
             </w:r>
           </w:p>
         </w:tc>
@@ -453,47 +1108,155 @@
             <w:tcW w:w="7036" w:type="dxa"/>
             <w:gridSpan w:val="2"/>
           </w:tcPr>
-          <w:p/>
-        </w:tc>
-      </w:tr>
-      <w:tr>
-        <w:trPr>
-          <w:trHeight w:val="654"/>
-        </w:trPr>
-        <w:tc>
-          <w:tcPr>
-            <w:tcW w:w="1980" w:type="dxa"/>
-          </w:tcPr>
-          <w:p>
-            <w:r>
-              <w:t>Existing systems?</w:t>
-            </w:r>
-          </w:p>
-        </w:tc>
-        <w:tc>
-          <w:tcPr>
-            <w:tcW w:w="7036" w:type="dxa"/>
-            <w:gridSpan w:val="2"/>
-          </w:tcPr>
-          <w:p>
-            <w:r>
-              <w:t>Existing top-down “twin-stick” shooters such as:</w:t>
-            </w:r>
-          </w:p>
-          <w:p>
-            <w:bookmarkStart w:id="0" w:name="_GoBack"/>
-            <w:bookmarkEnd w:id="0"/>
+          <w:p>
+            <w:pPr>
+              <w:spacing w:before="120" w:after="120"/>
+            </w:pPr>
+            <w:r>
+              <w:t>In a “twin-stick” shooter game there are two controls which can be operated independently. One control for player movement and the other for shooting the player’s weapon.</w:t>
+            </w:r>
+          </w:p>
+          <w:p>
+            <w:pPr>
+              <w:spacing w:before="120" w:after="120"/>
+            </w:pPr>
+            <w:r>
+              <w:t xml:space="preserve">We are taking inspiration from </w:t>
+            </w:r>
+            <w:r>
+              <w:t>analysing</w:t>
+            </w:r>
+            <w:r>
+              <w:t xml:space="preserve"> existing top-down “twin-stick” shooters such as the examples detailed below. </w:t>
+            </w:r>
+            <w:r>
+              <w:t xml:space="preserve">Existing systems similar to </w:t>
+            </w:r>
+            <w:r>
+              <w:lastRenderedPageBreak/>
+              <w:t xml:space="preserve">each subsystem will also be analysed. </w:t>
+            </w:r>
+            <w:r>
+              <w:t xml:space="preserve">This </w:t>
+            </w:r>
+            <w:r>
+              <w:t xml:space="preserve">analysis will </w:t>
+            </w:r>
+            <w:r>
+              <w:t xml:space="preserve">be elaborated </w:t>
+            </w:r>
+            <w:r>
+              <w:t>in the project report</w:t>
+            </w:r>
+            <w:r>
+              <w:t>. Tags for existing systems include:</w:t>
+            </w:r>
+          </w:p>
+          <w:p>
+            <w:pPr>
+              <w:pStyle w:val="ListParagraph"/>
+              <w:numPr>
+                <w:ilvl w:val="0"/>
+                <w:numId w:val="7"/>
+              </w:numPr>
+              <w:spacing w:before="120" w:after="120"/>
+            </w:pPr>
+            <w:r>
+              <w:t>Action</w:t>
+            </w:r>
+          </w:p>
+          <w:p>
+            <w:pPr>
+              <w:pStyle w:val="ListParagraph"/>
+              <w:numPr>
+                <w:ilvl w:val="0"/>
+                <w:numId w:val="7"/>
+              </w:numPr>
+              <w:spacing w:before="120" w:after="120"/>
+            </w:pPr>
+            <w:r>
+              <w:t>Shooter</w:t>
+            </w:r>
+          </w:p>
+          <w:p>
+            <w:pPr>
+              <w:pStyle w:val="ListParagraph"/>
+              <w:numPr>
+                <w:ilvl w:val="0"/>
+                <w:numId w:val="7"/>
+              </w:numPr>
+              <w:spacing w:before="120" w:after="120"/>
+            </w:pPr>
+            <w:r>
+              <w:t>Survival</w:t>
+            </w:r>
+          </w:p>
+          <w:p>
+            <w:pPr>
+              <w:pStyle w:val="ListParagraph"/>
+              <w:numPr>
+                <w:ilvl w:val="0"/>
+                <w:numId w:val="7"/>
+              </w:numPr>
+              <w:spacing w:before="120" w:after="120"/>
+            </w:pPr>
+            <w:r>
+              <w:t>Third Person</w:t>
+            </w:r>
+          </w:p>
+          <w:p>
+            <w:pPr>
+              <w:pStyle w:val="ListParagraph"/>
+              <w:numPr>
+                <w:ilvl w:val="0"/>
+                <w:numId w:val="7"/>
+              </w:numPr>
+              <w:spacing w:before="120" w:after="120"/>
+            </w:pPr>
+            <w:r>
+              <w:t>Top-Down Shooter</w:t>
+            </w:r>
+          </w:p>
+          <w:p>
+            <w:pPr>
+              <w:pStyle w:val="ListParagraph"/>
+              <w:numPr>
+                <w:ilvl w:val="0"/>
+                <w:numId w:val="7"/>
+              </w:numPr>
+              <w:spacing w:before="120" w:after="120"/>
+            </w:pPr>
+            <w:r>
+              <w:t>Twin-Stick Shooter</w:t>
+            </w:r>
+          </w:p>
+          <w:p>
+            <w:pPr>
+              <w:spacing w:before="120" w:after="120"/>
+              <w:rPr>
+                <w:b/>
+              </w:rPr>
+            </w:pPr>
+            <w:r>
+              <w:rPr>
+                <w:b/>
+              </w:rPr>
+              <w:t>Call of Duty: Dead-Ops Arcade</w:t>
+            </w:r>
+          </w:p>
+          <w:p>
+            <w:pPr>
+              <w:spacing w:after="120"/>
+            </w:pPr>
             <w:r>
               <w:rPr>
                 <w:noProof/>
-                <w:lang w:eastAsia="en-GB"/>
               </w:rPr>
-              <w:lastRenderedPageBreak/>
               <w:drawing>
-                <wp:inline distT="0" distB="0" distL="0" distR="0" wp14:anchorId="22F3E087" wp14:editId="4455F864">
+                <wp:inline distT="0" distB="0" distL="0" distR="0" wp14:anchorId="25A3662A" wp14:editId="089327A3">
                   <wp:extent cx="2969260" cy="1668523"/>
                   <wp:effectExtent l="0" t="0" r="2540" b="8255"/>
-                  <wp:docPr id="3" name="Picture 3" descr="Image result for call of duty dead ops arcade"/>
+                  <wp:docPr id="4" name="Picture 4" descr="Image result for call of duty dead ops arcade"/>
                   <wp:cNvGraphicFramePr>
                     <a:graphicFrameLocks xmlns:a="http://schemas.openxmlformats.org/drawingml/2006/main" noChangeAspect="1"/>
                   </wp:cNvGraphicFramePr>
@@ -507,7 +1270,7 @@
                           </pic:cNvPicPr>
                         </pic:nvPicPr>
                         <pic:blipFill>
-                          <a:blip r:embed="rId4" cstate="print">
+                          <a:blip r:embed="rId5" cstate="print">
                             <a:extLst>
                               <a:ext uri="{28A0092B-C50C-407E-A947-70E740481C1C}">
                                 <a14:useLocalDpi xmlns:a14="http://schemas.microsoft.com/office/drawing/2010/main" val="0"/>
@@ -540,16 +1303,32 @@
             </w:r>
           </w:p>
           <w:p>
+            <w:pPr>
+              <w:spacing w:after="120"/>
+              <w:rPr>
+                <w:b/>
+              </w:rPr>
+            </w:pPr>
+            <w:r>
+              <w:rPr>
+                <w:b/>
+              </w:rPr>
+              <w:t>Halo: Spartan Strike</w:t>
+            </w:r>
+          </w:p>
+          <w:p>
+            <w:pPr>
+              <w:spacing w:before="240"/>
+            </w:pPr>
             <w:r>
               <w:rPr>
                 <w:noProof/>
-                <w:lang w:eastAsia="en-GB"/>
               </w:rPr>
               <w:drawing>
-                <wp:inline distT="0" distB="0" distL="0" distR="0" wp14:anchorId="36108DEB" wp14:editId="2CA9F20F">
+                <wp:inline distT="0" distB="0" distL="0" distR="0" wp14:anchorId="10644B8B" wp14:editId="72B2D73A">
                   <wp:extent cx="2969719" cy="1668780"/>
                   <wp:effectExtent l="0" t="0" r="2540" b="7620"/>
-                  <wp:docPr id="2" name="Picture 2" descr="Related image"/>
+                  <wp:docPr id="5" name="Picture 5" descr="Related image"/>
                   <wp:cNvGraphicFramePr>
                     <a:graphicFrameLocks xmlns:a="http://schemas.openxmlformats.org/drawingml/2006/main" noChangeAspect="1"/>
                   </wp:cNvGraphicFramePr>
@@ -563,7 +1342,7 @@
                           </pic:cNvPicPr>
                         </pic:nvPicPr>
                         <pic:blipFill>
-                          <a:blip r:embed="rId5" cstate="print">
+                          <a:blip r:embed="rId6" cstate="print">
                             <a:extLst>
                               <a:ext uri="{28A0092B-C50C-407E-A947-70E740481C1C}">
                                 <a14:useLocalDpi xmlns:a14="http://schemas.microsoft.com/office/drawing/2010/main" val="0"/>
@@ -594,21 +1373,46 @@
                 </wp:inline>
               </w:drawing>
             </w:r>
-            <w:r>
-              <w:br/>
-            </w:r>
-          </w:p>
-          <w:p>
+          </w:p>
+          <w:p>
+            <w:pPr>
+              <w:spacing w:before="120" w:after="120"/>
+              <w:rPr>
+                <w:b/>
+              </w:rPr>
+            </w:pPr>
+            <w:r>
+              <w:rPr>
+                <w:b/>
+              </w:rPr>
+              <w:t xml:space="preserve">Dead </w:t>
+            </w:r>
+            <w:r>
+              <w:rPr>
+                <w:b/>
+              </w:rPr>
+              <w:t>I</w:t>
+            </w:r>
+            <w:r>
+              <w:rPr>
+                <w:b/>
+              </w:rPr>
+              <w:t>sland: Epidemic</w:t>
+            </w:r>
+          </w:p>
+          <w:p>
+            <w:pPr>
+              <w:spacing w:before="120" w:after="120"/>
+            </w:pPr>
             <w:r>
               <w:rPr>
                 <w:noProof/>
-                <w:lang w:eastAsia="en-GB"/>
               </w:rPr>
               <w:drawing>
-                <wp:inline distT="0" distB="0" distL="0" distR="0" wp14:anchorId="19940792" wp14:editId="36811A5E">
+                <wp:inline distT="0" distB="0" distL="0" distR="0" wp14:anchorId="51F7D410" wp14:editId="2B8F5DBA">
                   <wp:extent cx="2964180" cy="1665668"/>
                   <wp:effectExtent l="0" t="0" r="7620" b="0"/>
-                  <wp:docPr id="1" name="Picture 1" descr="Image result for dead island top down game"/>
+                  <wp:docPr id="6" name="Picture 6" descr="Image result for dead island top down game"/>
                   <wp:cNvGraphicFramePr>
                     <a:graphicFrameLocks xmlns:a="http://schemas.openxmlformats.org/drawingml/2006/main" noChangeAspect="1"/>
                   </wp:cNvGraphicFramePr>
@@ -622,7 +1426,7 @@
                           </pic:cNvPicPr>
                         </pic:nvPicPr>
                         <pic:blipFill>
-                          <a:blip r:embed="rId6" cstate="print">
+                          <a:blip r:embed="rId7" cstate="print">
                             <a:extLst>
                               <a:ext uri="{28A0092B-C50C-407E-A947-70E740481C1C}">
                                 <a14:useLocalDpi xmlns:a14="http://schemas.microsoft.com/office/drawing/2010/main" val="0"/>
@@ -665,6 +1469,9 @@
             <w:tcW w:w="1980" w:type="dxa"/>
           </w:tcPr>
           <w:p>
+            <w:pPr>
+              <w:spacing w:before="120"/>
+            </w:pPr>
             <w:r>
               <w:lastRenderedPageBreak/>
               <w:t>Research?</w:t>
@@ -676,11 +1483,248 @@
             <w:tcW w:w="7036" w:type="dxa"/>
             <w:gridSpan w:val="2"/>
           </w:tcPr>
-          <w:p/>
+          <w:p>
+            <w:pPr>
+              <w:spacing w:before="120" w:after="120"/>
+            </w:pPr>
+            <w:r>
+              <w:t>Literature does exist to further support each subsection</w:t>
+            </w:r>
+            <w:r>
+              <w:t>, such as the journal IEEE transactions on Video Games</w:t>
+            </w:r>
+            <w:r>
+              <w:t xml:space="preserve">. </w:t>
+            </w:r>
+            <w:r>
+              <w:t xml:space="preserve">Each team member will conduct research into their own subsection. Research will include areas such as making an element of the game fun to play, designing specific elements of the game, as well as implementing those elements. </w:t>
+            </w:r>
+          </w:p>
         </w:tc>
       </w:tr>
     </w:tbl>
     <w:p/>
+    <w:p/>
+    <w:tbl>
+      <w:tblPr>
+        <w:tblStyle w:val="TableGrid"/>
+        <w:tblW w:w="0" w:type="auto"/>
+        <w:tblLook w:val="04A0" w:firstRow="1" w:lastRow="0" w:firstColumn="1" w:lastColumn="0" w:noHBand="0" w:noVBand="1"/>
+      </w:tblPr>
+      <w:tblGrid>
+        <w:gridCol w:w="4508"/>
+        <w:gridCol w:w="4508"/>
+      </w:tblGrid>
+      <w:tr>
+        <w:tc>
+          <w:tcPr>
+            <w:tcW w:w="4508" w:type="dxa"/>
+          </w:tcPr>
+          <w:p>
+            <w:pPr>
+              <w:spacing w:after="120"/>
+              <w:rPr>
+                <w:b/>
+              </w:rPr>
+            </w:pPr>
+            <w:r>
+              <w:rPr>
+                <w:b/>
+              </w:rPr>
+              <w:t>Project Idea</w:t>
+            </w:r>
+          </w:p>
+        </w:tc>
+        <w:tc>
+          <w:tcPr>
+            <w:tcW w:w="4508" w:type="dxa"/>
+          </w:tcPr>
+          <w:p>
+            <w:pPr>
+              <w:spacing w:after="120"/>
+              <w:rPr>
+                <w:b/>
+              </w:rPr>
+            </w:pPr>
+            <w:r>
+              <w:rPr>
+                <w:b/>
+              </w:rPr>
+              <w:t>Date &amp; Time</w:t>
+            </w:r>
+          </w:p>
+        </w:tc>
+      </w:tr>
+      <w:tr>
+        <w:tc>
+          <w:tcPr>
+            <w:tcW w:w="4508" w:type="dxa"/>
+          </w:tcPr>
+          <w:p>
+            <w:pPr>
+              <w:spacing w:after="120"/>
+              <w:rPr>
+                <w:b/>
+              </w:rPr>
+            </w:pPr>
+            <w:r>
+              <w:rPr>
+                <w:b/>
+              </w:rPr>
+              <w:t>Student</w:t>
+            </w:r>
+          </w:p>
+        </w:tc>
+        <w:tc>
+          <w:tcPr>
+            <w:tcW w:w="4508" w:type="dxa"/>
+          </w:tcPr>
+          <w:p>
+            <w:pPr>
+              <w:spacing w:after="120"/>
+              <w:rPr>
+                <w:b/>
+              </w:rPr>
+            </w:pPr>
+            <w:r>
+              <w:rPr>
+                <w:b/>
+              </w:rPr>
+              <w:t xml:space="preserve">Signature </w:t>
+            </w:r>
+          </w:p>
+        </w:tc>
+      </w:tr>
+      <w:tr>
+        <w:tc>
+          <w:tcPr>
+            <w:tcW w:w="4508" w:type="dxa"/>
+          </w:tcPr>
+          <w:p>
+            <w:pPr>
+              <w:spacing w:after="120"/>
+            </w:pPr>
+            <w:r>
+              <w:t>Andrew Alford</w:t>
+            </w:r>
+          </w:p>
+        </w:tc>
+        <w:tc>
+          <w:tcPr>
+            <w:tcW w:w="4508" w:type="dxa"/>
+          </w:tcPr>
+          <w:p>
+            <w:pPr>
+              <w:spacing w:after="120"/>
+            </w:pPr>
+          </w:p>
+        </w:tc>
+      </w:tr>
+      <w:tr>
+        <w:tc>
+          <w:tcPr>
+            <w:tcW w:w="4508" w:type="dxa"/>
+          </w:tcPr>
+          <w:p>
+            <w:pPr>
+              <w:spacing w:after="120"/>
+            </w:pPr>
+            <w:r>
+              <w:t>Alexandru-Daniel Pascal</w:t>
+            </w:r>
+          </w:p>
+        </w:tc>
+        <w:tc>
+          <w:tcPr>
+            <w:tcW w:w="4508" w:type="dxa"/>
+          </w:tcPr>
+          <w:p>
+            <w:pPr>
+              <w:spacing w:after="120"/>
+            </w:pPr>
+          </w:p>
+        </w:tc>
+      </w:tr>
+      <w:tr>
+        <w:tc>
+          <w:tcPr>
+            <w:tcW w:w="4508" w:type="dxa"/>
+          </w:tcPr>
+          <w:p>
+            <w:pPr>
+              <w:spacing w:after="120"/>
+            </w:pPr>
+            <w:r>
+              <w:t>Carl Pendleton</w:t>
+            </w:r>
+          </w:p>
+        </w:tc>
+        <w:tc>
+          <w:tcPr>
+            <w:tcW w:w="4508" w:type="dxa"/>
+          </w:tcPr>
+          <w:p>
+            <w:pPr>
+              <w:spacing w:after="120"/>
+            </w:pPr>
+          </w:p>
+        </w:tc>
+      </w:tr>
+      <w:tr>
+        <w:tc>
+          <w:tcPr>
+            <w:tcW w:w="4508" w:type="dxa"/>
+          </w:tcPr>
+          <w:p>
+            <w:pPr>
+              <w:spacing w:after="120"/>
+            </w:pPr>
+            <w:r>
+              <w:t>Alex Trench</w:t>
+            </w:r>
+          </w:p>
+        </w:tc>
+        <w:tc>
+          <w:tcPr>
+            <w:tcW w:w="4508" w:type="dxa"/>
+          </w:tcPr>
+          <w:p>
+            <w:pPr>
+              <w:spacing w:after="120"/>
+            </w:pPr>
+          </w:p>
+        </w:tc>
+      </w:tr>
+      <w:tr>
+        <w:tc>
+          <w:tcPr>
+            <w:tcW w:w="4508" w:type="dxa"/>
+          </w:tcPr>
+          <w:p>
+            <w:pPr>
+              <w:spacing w:after="120"/>
+            </w:pPr>
+            <w:r>
+              <w:t>Haoming Yuan</w:t>
+            </w:r>
+          </w:p>
+        </w:tc>
+        <w:tc>
+          <w:tcPr>
+            <w:tcW w:w="4508" w:type="dxa"/>
+          </w:tcPr>
+          <w:p>
+            <w:pPr>
+              <w:spacing w:after="120"/>
+            </w:pPr>
+          </w:p>
+        </w:tc>
+      </w:tr>
+    </w:tbl>
+    <w:p>
+      <w:bookmarkStart w:id="0" w:name="_GoBack"/>
+      <w:bookmarkEnd w:id="0"/>
+    </w:p>
     <w:sectPr>
       <w:pgSz w:w="11906" w:h="16838"/>
       <w:pgMar w:top="1440" w:right="1440" w:bottom="1440" w:left="1440" w:header="708" w:footer="708" w:gutter="0"/>
@@ -689,6 +1733,688 @@
     </w:sectPr>
   </w:body>
 </w:document>
+</file>
+
+<file path=word/numbering.xml><?xml version="1.0" encoding="utf-8"?>
+<w:numbering xmlns:wpc="http://schemas.microsoft.com/office/word/2010/wordprocessingCanvas" xmlns:cx="http://schemas.microsoft.com/office/drawing/2014/chartex" xmlns:cx1="http://schemas.microsoft.com/office/drawing/2015/9/8/chartex" xmlns:mc="http://schemas.openxmlformats.org/markup-compatibility/2006" xmlns:o="urn:schemas-microsoft-com:office:office" xmlns:r="http://schemas.openxmlformats.org/officeDocument/2006/relationships" xmlns:m="http://schemas.openxmlformats.org/officeDocument/2006/math" xmlns:v="urn:schemas-microsoft-com:vml" xmlns:wp14="http://schemas.microsoft.com/office/word/2010/wordprocessingDrawing" xmlns:wp="http://schemas.openxmlformats.org/drawingml/2006/wordprocessingDrawing" xmlns:w10="urn:schemas-microsoft-com:office:word" xmlns:w="http://schemas.openxmlformats.org/wordprocessingml/2006/main" xmlns:w14="http://schemas.microsoft.com/office/word/2010/wordml" xmlns:w15="http://schemas.microsoft.com/office/word/2012/wordml" xmlns:w16se="http://schemas.microsoft.com/office/word/2015/wordml/symex" xmlns:wpg="http://schemas.microsoft.com/office/word/2010/wordprocessingGroup" xmlns:wpi="http://schemas.microsoft.com/office/word/2010/wordprocessingInk" xmlns:wne="http://schemas.microsoft.com/office/word/2006/wordml" xmlns:wps="http://schemas.microsoft.com/office/word/2010/wordprocessingShape" mc:Ignorable="w14 w15 w16se wp14">
+  <w:abstractNum w:abstractNumId="0" w15:restartNumberingAfterBreak="0">
+    <w:nsid w:val="06505C44"/>
+    <w:multiLevelType w:val="hybridMultilevel"/>
+    <w:tmpl w:val="1C24F694"/>
+    <w:lvl w:ilvl="0" w:tplc="08090017">
+      <w:start w:val="1"/>
+      <w:numFmt w:val="lowerLetter"/>
+      <w:lvlText w:val="%1)"/>
+      <w:lvlJc w:val="left"/>
+      <w:pPr>
+        <w:ind w:left="501" w:hanging="360"/>
+      </w:pPr>
+    </w:lvl>
+    <w:lvl w:ilvl="1" w:tplc="08090019" w:tentative="1">
+      <w:start w:val="1"/>
+      <w:numFmt w:val="lowerLetter"/>
+      <w:lvlText w:val="%2."/>
+      <w:lvlJc w:val="left"/>
+      <w:pPr>
+        <w:ind w:left="1440" w:hanging="360"/>
+      </w:pPr>
+    </w:lvl>
+    <w:lvl w:ilvl="2" w:tplc="0809001B" w:tentative="1">
+      <w:start w:val="1"/>
+      <w:numFmt w:val="lowerRoman"/>
+      <w:lvlText w:val="%3."/>
+      <w:lvlJc w:val="right"/>
+      <w:pPr>
+        <w:ind w:left="2160" w:hanging="180"/>
+      </w:pPr>
+    </w:lvl>
+    <w:lvl w:ilvl="3" w:tplc="0809000F" w:tentative="1">
+      <w:start w:val="1"/>
+      <w:numFmt w:val="decimal"/>
+      <w:lvlText w:val="%4."/>
+      <w:lvlJc w:val="left"/>
+      <w:pPr>
+        <w:ind w:left="2880" w:hanging="360"/>
+      </w:pPr>
+    </w:lvl>
+    <w:lvl w:ilvl="4" w:tplc="08090019" w:tentative="1">
+      <w:start w:val="1"/>
+      <w:numFmt w:val="lowerLetter"/>
+      <w:lvlText w:val="%5."/>
+      <w:lvlJc w:val="left"/>
+      <w:pPr>
+        <w:ind w:left="3600" w:hanging="360"/>
+      </w:pPr>
+    </w:lvl>
+    <w:lvl w:ilvl="5" w:tplc="0809001B" w:tentative="1">
+      <w:start w:val="1"/>
+      <w:numFmt w:val="lowerRoman"/>
+      <w:lvlText w:val="%6."/>
+      <w:lvlJc w:val="right"/>
+      <w:pPr>
+        <w:ind w:left="4320" w:hanging="180"/>
+      </w:pPr>
+    </w:lvl>
+    <w:lvl w:ilvl="6" w:tplc="0809000F" w:tentative="1">
+      <w:start w:val="1"/>
+      <w:numFmt w:val="decimal"/>
+      <w:lvlText w:val="%7."/>
+      <w:lvlJc w:val="left"/>
+      <w:pPr>
+        <w:ind w:left="5040" w:hanging="360"/>
+      </w:pPr>
+    </w:lvl>
+    <w:lvl w:ilvl="7" w:tplc="08090019" w:tentative="1">
+      <w:start w:val="1"/>
+      <w:numFmt w:val="lowerLetter"/>
+      <w:lvlText w:val="%8."/>
+      <w:lvlJc w:val="left"/>
+      <w:pPr>
+        <w:ind w:left="5760" w:hanging="360"/>
+      </w:pPr>
+    </w:lvl>
+    <w:lvl w:ilvl="8" w:tplc="0809001B" w:tentative="1">
+      <w:start w:val="1"/>
+      <w:numFmt w:val="lowerRoman"/>
+      <w:lvlText w:val="%9."/>
+      <w:lvlJc w:val="right"/>
+      <w:pPr>
+        <w:ind w:left="6480" w:hanging="180"/>
+      </w:pPr>
+    </w:lvl>
+  </w:abstractNum>
+  <w:abstractNum w:abstractNumId="1" w15:restartNumberingAfterBreak="0">
+    <w:nsid w:val="428827DC"/>
+    <w:multiLevelType w:val="hybridMultilevel"/>
+    <w:tmpl w:val="1C24F694"/>
+    <w:lvl w:ilvl="0" w:tplc="08090017">
+      <w:start w:val="1"/>
+      <w:numFmt w:val="lowerLetter"/>
+      <w:lvlText w:val="%1)"/>
+      <w:lvlJc w:val="left"/>
+      <w:pPr>
+        <w:ind w:left="501" w:hanging="360"/>
+      </w:pPr>
+    </w:lvl>
+    <w:lvl w:ilvl="1" w:tplc="08090019" w:tentative="1">
+      <w:start w:val="1"/>
+      <w:numFmt w:val="lowerLetter"/>
+      <w:lvlText w:val="%2."/>
+      <w:lvlJc w:val="left"/>
+      <w:pPr>
+        <w:ind w:left="1440" w:hanging="360"/>
+      </w:pPr>
+    </w:lvl>
+    <w:lvl w:ilvl="2" w:tplc="0809001B" w:tentative="1">
+      <w:start w:val="1"/>
+      <w:numFmt w:val="lowerRoman"/>
+      <w:lvlText w:val="%3."/>
+      <w:lvlJc w:val="right"/>
+      <w:pPr>
+        <w:ind w:left="2160" w:hanging="180"/>
+      </w:pPr>
+    </w:lvl>
+    <w:lvl w:ilvl="3" w:tplc="0809000F" w:tentative="1">
+      <w:start w:val="1"/>
+      <w:numFmt w:val="decimal"/>
+      <w:lvlText w:val="%4."/>
+      <w:lvlJc w:val="left"/>
+      <w:pPr>
+        <w:ind w:left="2880" w:hanging="360"/>
+      </w:pPr>
+    </w:lvl>
+    <w:lvl w:ilvl="4" w:tplc="08090019" w:tentative="1">
+      <w:start w:val="1"/>
+      <w:numFmt w:val="lowerLetter"/>
+      <w:lvlText w:val="%5."/>
+      <w:lvlJc w:val="left"/>
+      <w:pPr>
+        <w:ind w:left="3600" w:hanging="360"/>
+      </w:pPr>
+    </w:lvl>
+    <w:lvl w:ilvl="5" w:tplc="0809001B" w:tentative="1">
+      <w:start w:val="1"/>
+      <w:numFmt w:val="lowerRoman"/>
+      <w:lvlText w:val="%6."/>
+      <w:lvlJc w:val="right"/>
+      <w:pPr>
+        <w:ind w:left="4320" w:hanging="180"/>
+      </w:pPr>
+    </w:lvl>
+    <w:lvl w:ilvl="6" w:tplc="0809000F" w:tentative="1">
+      <w:start w:val="1"/>
+      <w:numFmt w:val="decimal"/>
+      <w:lvlText w:val="%7."/>
+      <w:lvlJc w:val="left"/>
+      <w:pPr>
+        <w:ind w:left="5040" w:hanging="360"/>
+      </w:pPr>
+    </w:lvl>
+    <w:lvl w:ilvl="7" w:tplc="08090019" w:tentative="1">
+      <w:start w:val="1"/>
+      <w:numFmt w:val="lowerLetter"/>
+      <w:lvlText w:val="%8."/>
+      <w:lvlJc w:val="left"/>
+      <w:pPr>
+        <w:ind w:left="5760" w:hanging="360"/>
+      </w:pPr>
+    </w:lvl>
+    <w:lvl w:ilvl="8" w:tplc="0809001B" w:tentative="1">
+      <w:start w:val="1"/>
+      <w:numFmt w:val="lowerRoman"/>
+      <w:lvlText w:val="%9."/>
+      <w:lvlJc w:val="right"/>
+      <w:pPr>
+        <w:ind w:left="6480" w:hanging="180"/>
+      </w:pPr>
+    </w:lvl>
+  </w:abstractNum>
+  <w:abstractNum w:abstractNumId="2" w15:restartNumberingAfterBreak="0">
+    <w:nsid w:val="53FA70DF"/>
+    <w:multiLevelType w:val="hybridMultilevel"/>
+    <w:tmpl w:val="1C24F694"/>
+    <w:lvl w:ilvl="0" w:tplc="08090017">
+      <w:start w:val="1"/>
+      <w:numFmt w:val="lowerLetter"/>
+      <w:lvlText w:val="%1)"/>
+      <w:lvlJc w:val="left"/>
+      <w:pPr>
+        <w:ind w:left="501" w:hanging="360"/>
+      </w:pPr>
+    </w:lvl>
+    <w:lvl w:ilvl="1" w:tplc="08090019" w:tentative="1">
+      <w:start w:val="1"/>
+      <w:numFmt w:val="lowerLetter"/>
+      <w:lvlText w:val="%2."/>
+      <w:lvlJc w:val="left"/>
+      <w:pPr>
+        <w:ind w:left="1440" w:hanging="360"/>
+      </w:pPr>
+    </w:lvl>
+    <w:lvl w:ilvl="2" w:tplc="0809001B" w:tentative="1">
+      <w:start w:val="1"/>
+      <w:numFmt w:val="lowerRoman"/>
+      <w:lvlText w:val="%3."/>
+      <w:lvlJc w:val="right"/>
+      <w:pPr>
+        <w:ind w:left="2160" w:hanging="180"/>
+      </w:pPr>
+    </w:lvl>
+    <w:lvl w:ilvl="3" w:tplc="0809000F" w:tentative="1">
+      <w:start w:val="1"/>
+      <w:numFmt w:val="decimal"/>
+      <w:lvlText w:val="%4."/>
+      <w:lvlJc w:val="left"/>
+      <w:pPr>
+        <w:ind w:left="2880" w:hanging="360"/>
+      </w:pPr>
+    </w:lvl>
+    <w:lvl w:ilvl="4" w:tplc="08090019" w:tentative="1">
+      <w:start w:val="1"/>
+      <w:numFmt w:val="lowerLetter"/>
+      <w:lvlText w:val="%5."/>
+      <w:lvlJc w:val="left"/>
+      <w:pPr>
+        <w:ind w:left="3600" w:hanging="360"/>
+      </w:pPr>
+    </w:lvl>
+    <w:lvl w:ilvl="5" w:tplc="0809001B" w:tentative="1">
+      <w:start w:val="1"/>
+      <w:numFmt w:val="lowerRoman"/>
+      <w:lvlText w:val="%6."/>
+      <w:lvlJc w:val="right"/>
+      <w:pPr>
+        <w:ind w:left="4320" w:hanging="180"/>
+      </w:pPr>
+    </w:lvl>
+    <w:lvl w:ilvl="6" w:tplc="0809000F" w:tentative="1">
+      <w:start w:val="1"/>
+      <w:numFmt w:val="decimal"/>
+      <w:lvlText w:val="%7."/>
+      <w:lvlJc w:val="left"/>
+      <w:pPr>
+        <w:ind w:left="5040" w:hanging="360"/>
+      </w:pPr>
+    </w:lvl>
+    <w:lvl w:ilvl="7" w:tplc="08090019" w:tentative="1">
+      <w:start w:val="1"/>
+      <w:numFmt w:val="lowerLetter"/>
+      <w:lvlText w:val="%8."/>
+      <w:lvlJc w:val="left"/>
+      <w:pPr>
+        <w:ind w:left="5760" w:hanging="360"/>
+      </w:pPr>
+    </w:lvl>
+    <w:lvl w:ilvl="8" w:tplc="0809001B" w:tentative="1">
+      <w:start w:val="1"/>
+      <w:numFmt w:val="lowerRoman"/>
+      <w:lvlText w:val="%9."/>
+      <w:lvlJc w:val="right"/>
+      <w:pPr>
+        <w:ind w:left="6480" w:hanging="180"/>
+      </w:pPr>
+    </w:lvl>
+  </w:abstractNum>
+  <w:abstractNum w:abstractNumId="3" w15:restartNumberingAfterBreak="0">
+    <w:nsid w:val="681A7DB1"/>
+    <w:multiLevelType w:val="hybridMultilevel"/>
+    <w:tmpl w:val="6380A73E"/>
+    <w:lvl w:ilvl="0" w:tplc="08090001">
+      <w:start w:val="1"/>
+      <w:numFmt w:val="bullet"/>
+      <w:lvlText w:val=""/>
+      <w:lvlJc w:val="left"/>
+      <w:pPr>
+        <w:ind w:left="720" w:hanging="360"/>
+      </w:pPr>
+      <w:rPr>
+        <w:rFonts w:ascii="Symbol" w:hAnsi="Symbol" w:hint="default"/>
+      </w:rPr>
+    </w:lvl>
+    <w:lvl w:ilvl="1" w:tplc="08090003" w:tentative="1">
+      <w:start w:val="1"/>
+      <w:numFmt w:val="bullet"/>
+      <w:lvlText w:val="o"/>
+      <w:lvlJc w:val="left"/>
+      <w:pPr>
+        <w:ind w:left="1440" w:hanging="360"/>
+      </w:pPr>
+      <w:rPr>
+        <w:rFonts w:ascii="Courier New" w:hAnsi="Courier New" w:cs="Courier New" w:hint="default"/>
+      </w:rPr>
+    </w:lvl>
+    <w:lvl w:ilvl="2" w:tplc="08090005" w:tentative="1">
+      <w:start w:val="1"/>
+      <w:numFmt w:val="bullet"/>
+      <w:lvlText w:val=""/>
+      <w:lvlJc w:val="left"/>
+      <w:pPr>
+        <w:ind w:left="2160" w:hanging="360"/>
+      </w:pPr>
+      <w:rPr>
+        <w:rFonts w:ascii="Wingdings" w:hAnsi="Wingdings" w:hint="default"/>
+      </w:rPr>
+    </w:lvl>
+    <w:lvl w:ilvl="3" w:tplc="08090001" w:tentative="1">
+      <w:start w:val="1"/>
+      <w:numFmt w:val="bullet"/>
+      <w:lvlText w:val=""/>
+      <w:lvlJc w:val="left"/>
+      <w:pPr>
+        <w:ind w:left="2880" w:hanging="360"/>
+      </w:pPr>
+      <w:rPr>
+        <w:rFonts w:ascii="Symbol" w:hAnsi="Symbol" w:hint="default"/>
+      </w:rPr>
+    </w:lvl>
+    <w:lvl w:ilvl="4" w:tplc="08090003" w:tentative="1">
+      <w:start w:val="1"/>
+      <w:numFmt w:val="bullet"/>
+      <w:lvlText w:val="o"/>
+      <w:lvlJc w:val="left"/>
+      <w:pPr>
+        <w:ind w:left="3600" w:hanging="360"/>
+      </w:pPr>
+      <w:rPr>
+        <w:rFonts w:ascii="Courier New" w:hAnsi="Courier New" w:cs="Courier New" w:hint="default"/>
+      </w:rPr>
+    </w:lvl>
+    <w:lvl w:ilvl="5" w:tplc="08090005" w:tentative="1">
+      <w:start w:val="1"/>
+      <w:numFmt w:val="bullet"/>
+      <w:lvlText w:val=""/>
+      <w:lvlJc w:val="left"/>
+      <w:pPr>
+        <w:ind w:left="4320" w:hanging="360"/>
+      </w:pPr>
+      <w:rPr>
+        <w:rFonts w:ascii="Wingdings" w:hAnsi="Wingdings" w:hint="default"/>
+      </w:rPr>
+    </w:lvl>
+    <w:lvl w:ilvl="6" w:tplc="08090001" w:tentative="1">
+      <w:start w:val="1"/>
+      <w:numFmt w:val="bullet"/>
+      <w:lvlText w:val=""/>
+      <w:lvlJc w:val="left"/>
+      <w:pPr>
+        <w:ind w:left="5040" w:hanging="360"/>
+      </w:pPr>
+      <w:rPr>
+        <w:rFonts w:ascii="Symbol" w:hAnsi="Symbol" w:hint="default"/>
+      </w:rPr>
+    </w:lvl>
+    <w:lvl w:ilvl="7" w:tplc="08090003" w:tentative="1">
+      <w:start w:val="1"/>
+      <w:numFmt w:val="bullet"/>
+      <w:lvlText w:val="o"/>
+      <w:lvlJc w:val="left"/>
+      <w:pPr>
+        <w:ind w:left="5760" w:hanging="360"/>
+      </w:pPr>
+      <w:rPr>
+        <w:rFonts w:ascii="Courier New" w:hAnsi="Courier New" w:cs="Courier New" w:hint="default"/>
+      </w:rPr>
+    </w:lvl>
+    <w:lvl w:ilvl="8" w:tplc="08090005" w:tentative="1">
+      <w:start w:val="1"/>
+      <w:numFmt w:val="bullet"/>
+      <w:lvlText w:val=""/>
+      <w:lvlJc w:val="left"/>
+      <w:pPr>
+        <w:ind w:left="6480" w:hanging="360"/>
+      </w:pPr>
+      <w:rPr>
+        <w:rFonts w:ascii="Wingdings" w:hAnsi="Wingdings" w:hint="default"/>
+      </w:rPr>
+    </w:lvl>
+  </w:abstractNum>
+  <w:abstractNum w:abstractNumId="4" w15:restartNumberingAfterBreak="0">
+    <w:nsid w:val="73765985"/>
+    <w:multiLevelType w:val="hybridMultilevel"/>
+    <w:tmpl w:val="1C24F694"/>
+    <w:lvl w:ilvl="0" w:tplc="08090017">
+      <w:start w:val="1"/>
+      <w:numFmt w:val="lowerLetter"/>
+      <w:lvlText w:val="%1)"/>
+      <w:lvlJc w:val="left"/>
+      <w:pPr>
+        <w:ind w:left="501" w:hanging="360"/>
+      </w:pPr>
+    </w:lvl>
+    <w:lvl w:ilvl="1" w:tplc="08090019" w:tentative="1">
+      <w:start w:val="1"/>
+      <w:numFmt w:val="lowerLetter"/>
+      <w:lvlText w:val="%2."/>
+      <w:lvlJc w:val="left"/>
+      <w:pPr>
+        <w:ind w:left="1440" w:hanging="360"/>
+      </w:pPr>
+    </w:lvl>
+    <w:lvl w:ilvl="2" w:tplc="0809001B" w:tentative="1">
+      <w:start w:val="1"/>
+      <w:numFmt w:val="lowerRoman"/>
+      <w:lvlText w:val="%3."/>
+      <w:lvlJc w:val="right"/>
+      <w:pPr>
+        <w:ind w:left="2160" w:hanging="180"/>
+      </w:pPr>
+    </w:lvl>
+    <w:lvl w:ilvl="3" w:tplc="0809000F" w:tentative="1">
+      <w:start w:val="1"/>
+      <w:numFmt w:val="decimal"/>
+      <w:lvlText w:val="%4."/>
+      <w:lvlJc w:val="left"/>
+      <w:pPr>
+        <w:ind w:left="2880" w:hanging="360"/>
+      </w:pPr>
+    </w:lvl>
+    <w:lvl w:ilvl="4" w:tplc="08090019" w:tentative="1">
+      <w:start w:val="1"/>
+      <w:numFmt w:val="lowerLetter"/>
+      <w:lvlText w:val="%5."/>
+      <w:lvlJc w:val="left"/>
+      <w:pPr>
+        <w:ind w:left="3600" w:hanging="360"/>
+      </w:pPr>
+    </w:lvl>
+    <w:lvl w:ilvl="5" w:tplc="0809001B" w:tentative="1">
+      <w:start w:val="1"/>
+      <w:numFmt w:val="lowerRoman"/>
+      <w:lvlText w:val="%6."/>
+      <w:lvlJc w:val="right"/>
+      <w:pPr>
+        <w:ind w:left="4320" w:hanging="180"/>
+      </w:pPr>
+    </w:lvl>
+    <w:lvl w:ilvl="6" w:tplc="0809000F" w:tentative="1">
+      <w:start w:val="1"/>
+      <w:numFmt w:val="decimal"/>
+      <w:lvlText w:val="%7."/>
+      <w:lvlJc w:val="left"/>
+      <w:pPr>
+        <w:ind w:left="5040" w:hanging="360"/>
+      </w:pPr>
+    </w:lvl>
+    <w:lvl w:ilvl="7" w:tplc="08090019" w:tentative="1">
+      <w:start w:val="1"/>
+      <w:numFmt w:val="lowerLetter"/>
+      <w:lvlText w:val="%8."/>
+      <w:lvlJc w:val="left"/>
+      <w:pPr>
+        <w:ind w:left="5760" w:hanging="360"/>
+      </w:pPr>
+    </w:lvl>
+    <w:lvl w:ilvl="8" w:tplc="0809001B" w:tentative="1">
+      <w:start w:val="1"/>
+      <w:numFmt w:val="lowerRoman"/>
+      <w:lvlText w:val="%9."/>
+      <w:lvlJc w:val="right"/>
+      <w:pPr>
+        <w:ind w:left="6480" w:hanging="180"/>
+      </w:pPr>
+    </w:lvl>
+  </w:abstractNum>
+  <w:abstractNum w:abstractNumId="5" w15:restartNumberingAfterBreak="0">
+    <w:nsid w:val="76B12A00"/>
+    <w:multiLevelType w:val="hybridMultilevel"/>
+    <w:tmpl w:val="E4285EEE"/>
+    <w:lvl w:ilvl="0" w:tplc="08090001">
+      <w:start w:val="1"/>
+      <w:numFmt w:val="bullet"/>
+      <w:lvlText w:val=""/>
+      <w:lvlJc w:val="left"/>
+      <w:pPr>
+        <w:ind w:left="720" w:hanging="360"/>
+      </w:pPr>
+      <w:rPr>
+        <w:rFonts w:ascii="Symbol" w:hAnsi="Symbol" w:hint="default"/>
+      </w:rPr>
+    </w:lvl>
+    <w:lvl w:ilvl="1" w:tplc="08090003" w:tentative="1">
+      <w:start w:val="1"/>
+      <w:numFmt w:val="bullet"/>
+      <w:lvlText w:val="o"/>
+      <w:lvlJc w:val="left"/>
+      <w:pPr>
+        <w:ind w:left="1440" w:hanging="360"/>
+      </w:pPr>
+      <w:rPr>
+        <w:rFonts w:ascii="Courier New" w:hAnsi="Courier New" w:cs="Courier New" w:hint="default"/>
+      </w:rPr>
+    </w:lvl>
+    <w:lvl w:ilvl="2" w:tplc="08090005" w:tentative="1">
+      <w:start w:val="1"/>
+      <w:numFmt w:val="bullet"/>
+      <w:lvlText w:val=""/>
+      <w:lvlJc w:val="left"/>
+      <w:pPr>
+        <w:ind w:left="2160" w:hanging="360"/>
+      </w:pPr>
+      <w:rPr>
+        <w:rFonts w:ascii="Wingdings" w:hAnsi="Wingdings" w:hint="default"/>
+      </w:rPr>
+    </w:lvl>
+    <w:lvl w:ilvl="3" w:tplc="08090001" w:tentative="1">
+      <w:start w:val="1"/>
+      <w:numFmt w:val="bullet"/>
+      <w:lvlText w:val=""/>
+      <w:lvlJc w:val="left"/>
+      <w:pPr>
+        <w:ind w:left="2880" w:hanging="360"/>
+      </w:pPr>
+      <w:rPr>
+        <w:rFonts w:ascii="Symbol" w:hAnsi="Symbol" w:hint="default"/>
+      </w:rPr>
+    </w:lvl>
+    <w:lvl w:ilvl="4" w:tplc="08090003" w:tentative="1">
+      <w:start w:val="1"/>
+      <w:numFmt w:val="bullet"/>
+      <w:lvlText w:val="o"/>
+      <w:lvlJc w:val="left"/>
+      <w:pPr>
+        <w:ind w:left="3600" w:hanging="360"/>
+      </w:pPr>
+      <w:rPr>
+        <w:rFonts w:ascii="Courier New" w:hAnsi="Courier New" w:cs="Courier New" w:hint="default"/>
+      </w:rPr>
+    </w:lvl>
+    <w:lvl w:ilvl="5" w:tplc="08090005" w:tentative="1">
+      <w:start w:val="1"/>
+      <w:numFmt w:val="bullet"/>
+      <w:lvlText w:val=""/>
+      <w:lvlJc w:val="left"/>
+      <w:pPr>
+        <w:ind w:left="4320" w:hanging="360"/>
+      </w:pPr>
+      <w:rPr>
+        <w:rFonts w:ascii="Wingdings" w:hAnsi="Wingdings" w:hint="default"/>
+      </w:rPr>
+    </w:lvl>
+    <w:lvl w:ilvl="6" w:tplc="08090001" w:tentative="1">
+      <w:start w:val="1"/>
+      <w:numFmt w:val="bullet"/>
+      <w:lvlText w:val=""/>
+      <w:lvlJc w:val="left"/>
+      <w:pPr>
+        <w:ind w:left="5040" w:hanging="360"/>
+      </w:pPr>
+      <w:rPr>
+        <w:rFonts w:ascii="Symbol" w:hAnsi="Symbol" w:hint="default"/>
+      </w:rPr>
+    </w:lvl>
+    <w:lvl w:ilvl="7" w:tplc="08090003" w:tentative="1">
+      <w:start w:val="1"/>
+      <w:numFmt w:val="bullet"/>
+      <w:lvlText w:val="o"/>
+      <w:lvlJc w:val="left"/>
+      <w:pPr>
+        <w:ind w:left="5760" w:hanging="360"/>
+      </w:pPr>
+      <w:rPr>
+        <w:rFonts w:ascii="Courier New" w:hAnsi="Courier New" w:cs="Courier New" w:hint="default"/>
+      </w:rPr>
+    </w:lvl>
+    <w:lvl w:ilvl="8" w:tplc="08090005" w:tentative="1">
+      <w:start w:val="1"/>
+      <w:numFmt w:val="bullet"/>
+      <w:lvlText w:val=""/>
+      <w:lvlJc w:val="left"/>
+      <w:pPr>
+        <w:ind w:left="6480" w:hanging="360"/>
+      </w:pPr>
+      <w:rPr>
+        <w:rFonts w:ascii="Wingdings" w:hAnsi="Wingdings" w:hint="default"/>
+      </w:rPr>
+    </w:lvl>
+  </w:abstractNum>
+  <w:abstractNum w:abstractNumId="6" w15:restartNumberingAfterBreak="0">
+    <w:nsid w:val="797D0061"/>
+    <w:multiLevelType w:val="hybridMultilevel"/>
+    <w:tmpl w:val="1C24F694"/>
+    <w:lvl w:ilvl="0" w:tplc="08090017">
+      <w:start w:val="1"/>
+      <w:numFmt w:val="lowerLetter"/>
+      <w:lvlText w:val="%1)"/>
+      <w:lvlJc w:val="left"/>
+      <w:pPr>
+        <w:ind w:left="501" w:hanging="360"/>
+      </w:pPr>
+    </w:lvl>
+    <w:lvl w:ilvl="1" w:tplc="08090019" w:tentative="1">
+      <w:start w:val="1"/>
+      <w:numFmt w:val="lowerLetter"/>
+      <w:lvlText w:val="%2."/>
+      <w:lvlJc w:val="left"/>
+      <w:pPr>
+        <w:ind w:left="1440" w:hanging="360"/>
+      </w:pPr>
+    </w:lvl>
+    <w:lvl w:ilvl="2" w:tplc="0809001B" w:tentative="1">
+      <w:start w:val="1"/>
+      <w:numFmt w:val="lowerRoman"/>
+      <w:lvlText w:val="%3."/>
+      <w:lvlJc w:val="right"/>
+      <w:pPr>
+        <w:ind w:left="2160" w:hanging="180"/>
+      </w:pPr>
+    </w:lvl>
+    <w:lvl w:ilvl="3" w:tplc="0809000F" w:tentative="1">
+      <w:start w:val="1"/>
+      <w:numFmt w:val="decimal"/>
+      <w:lvlText w:val="%4."/>
+      <w:lvlJc w:val="left"/>
+      <w:pPr>
+        <w:ind w:left="2880" w:hanging="360"/>
+      </w:pPr>
+    </w:lvl>
+    <w:lvl w:ilvl="4" w:tplc="08090019" w:tentative="1">
+      <w:start w:val="1"/>
+      <w:numFmt w:val="lowerLetter"/>
+      <w:lvlText w:val="%5."/>
+      <w:lvlJc w:val="left"/>
+      <w:pPr>
+        <w:ind w:left="3600" w:hanging="360"/>
+      </w:pPr>
+    </w:lvl>
+    <w:lvl w:ilvl="5" w:tplc="0809001B" w:tentative="1">
+      <w:start w:val="1"/>
+      <w:numFmt w:val="lowerRoman"/>
+      <w:lvlText w:val="%6."/>
+      <w:lvlJc w:val="right"/>
+      <w:pPr>
+        <w:ind w:left="4320" w:hanging="180"/>
+      </w:pPr>
+    </w:lvl>
+    <w:lvl w:ilvl="6" w:tplc="0809000F" w:tentative="1">
+      <w:start w:val="1"/>
+      <w:numFmt w:val="decimal"/>
+      <w:lvlText w:val="%7."/>
+      <w:lvlJc w:val="left"/>
+      <w:pPr>
+        <w:ind w:left="5040" w:hanging="360"/>
+      </w:pPr>
+    </w:lvl>
+    <w:lvl w:ilvl="7" w:tplc="08090019" w:tentative="1">
+      <w:start w:val="1"/>
+      <w:numFmt w:val="lowerLetter"/>
+      <w:lvlText w:val="%8."/>
+      <w:lvlJc w:val="left"/>
+      <w:pPr>
+        <w:ind w:left="5760" w:hanging="360"/>
+      </w:pPr>
+    </w:lvl>
+    <w:lvl w:ilvl="8" w:tplc="0809001B" w:tentative="1">
+      <w:start w:val="1"/>
+      <w:numFmt w:val="lowerRoman"/>
+      <w:lvlText w:val="%9."/>
+      <w:lvlJc w:val="right"/>
+      <w:pPr>
+        <w:ind w:left="6480" w:hanging="180"/>
+      </w:pPr>
+    </w:lvl>
+  </w:abstractNum>
+  <w:num w:numId="1">
+    <w:abstractNumId w:val="3"/>
+  </w:num>
+  <w:num w:numId="2">
+    <w:abstractNumId w:val="4"/>
+  </w:num>
+  <w:num w:numId="3">
+    <w:abstractNumId w:val="0"/>
+  </w:num>
+  <w:num w:numId="4">
+    <w:abstractNumId w:val="2"/>
+  </w:num>
+  <w:num w:numId="5">
+    <w:abstractNumId w:val="1"/>
+  </w:num>
+  <w:num w:numId="6">
+    <w:abstractNumId w:val="6"/>
+  </w:num>
+  <w:num w:numId="7">
+    <w:abstractNumId w:val="5"/>
+  </w:num>
+</w:numbering>
 </file>
 
 <file path=word/styles.xml><?xml version="1.0" encoding="utf-8"?>
@@ -1109,7 +2835,6 @@
   <w:style w:type="character" w:default="1" w:styleId="DefaultParagraphFont">
     <w:name w:val="Default Paragraph Font"/>
     <w:uiPriority w:val="1"/>
-    <w:semiHidden/>
     <w:unhideWhenUsed/>
   </w:style>
   <w:style w:type="table" w:default="1" w:styleId="TableNormal">
@@ -1164,6 +2889,17 @@
       <w:sz w:val="32"/>
       <w:szCs w:val="32"/>
     </w:rPr>
+  </w:style>
+  <w:style w:type="paragraph" w:styleId="ListParagraph">
+    <w:name w:val="List Paragraph"/>
+    <w:basedOn w:val="Normal"/>
+    <w:uiPriority w:val="34"/>
+    <w:qFormat/>
+    <w:rsid w:val="00864FCD"/>
+    <w:pPr>
+      <w:ind w:left="720"/>
+      <w:contextualSpacing/>
+    </w:pPr>
   </w:style>
 </w:styles>
 </file>

</xml_diff>

<commit_message>
Added revised project idea & meeting log from yesterday
</commit_message>
<xml_diff>
--- a/Documentation/project_idea/project_idea.docx
+++ b/Documentation/project_idea/project_idea.docx
@@ -330,6 +330,18 @@
                 <w:ilvl w:val="0"/>
                 <w:numId w:val="1"/>
               </w:numPr>
+            </w:pPr>
+            <w:r>
+              <w:t>The game must be designed as a group, showing the linking between all elements of the game</w:t>
+            </w:r>
+          </w:p>
+          <w:p>
+            <w:pPr>
+              <w:pStyle w:val="ListParagraph"/>
+              <w:numPr>
+                <w:ilvl w:val="0"/>
+                <w:numId w:val="1"/>
+              </w:numPr>
               <w:spacing w:before="120"/>
               <w:ind w:left="714" w:hanging="357"/>
             </w:pPr>
@@ -377,21 +389,6 @@
             </w:r>
             <w:r>
               <w:t>effects and music</w:t>
-            </w:r>
-          </w:p>
-          <w:p>
-            <w:pPr>
-              <w:pStyle w:val="ListParagraph"/>
-              <w:numPr>
-                <w:ilvl w:val="0"/>
-                <w:numId w:val="1"/>
-              </w:numPr>
-            </w:pPr>
-            <w:r>
-              <w:t>The game will be designed as a group, showing the linking b</w:t>
-            </w:r>
-            <w:r>
-              <w:t>etween all elements of the game</w:t>
             </w:r>
           </w:p>
           <w:p>
@@ -533,10 +530,7 @@
               </w:numPr>
             </w:pPr>
             <w:r>
-              <w:t>S</w:t>
-            </w:r>
-            <w:r>
-              <w:t xml:space="preserve">hould </w:t>
+              <w:t xml:space="preserve">Should </w:t>
             </w:r>
             <w:r>
               <w:t>have dynamic spawning in which enemies spawn nearby the player depending in where they are located in the game world.</w:t>
@@ -553,10 +547,7 @@
               <w:ind w:left="499" w:hanging="357"/>
             </w:pPr>
             <w:r>
-              <w:t>Could</w:t>
-            </w:r>
-            <w:r>
-              <w:t xml:space="preserve"> </w:t>
+              <w:t xml:space="preserve">Could </w:t>
             </w:r>
             <w:r>
               <w:t xml:space="preserve">have different game modes accessible from the main menu. (E.g. Time-Attack where the player must see how far they can progress </w:t>
@@ -665,7 +656,13 @@
               <w:ind w:left="499" w:hanging="357"/>
             </w:pPr>
             <w:r>
-              <w:t>Could unlockable weapons skins and attachments</w:t>
+              <w:t xml:space="preserve">Could </w:t>
+            </w:r>
+            <w:r>
+              <w:t xml:space="preserve">have </w:t>
+            </w:r>
+            <w:r>
+              <w:t>unlockable attachments</w:t>
             </w:r>
           </w:p>
         </w:tc>
@@ -924,13 +921,40 @@
               <w:t xml:space="preserve">Character </w:t>
             </w:r>
             <w:r>
-              <w:t>m</w:t>
+              <w:t>must be able to level up</w:t>
+            </w:r>
+            <w:r>
+              <w:t xml:space="preserve"> </w:t>
+            </w:r>
+          </w:p>
+          <w:p>
+            <w:pPr>
+              <w:pStyle w:val="ListParagraph"/>
+              <w:numPr>
+                <w:ilvl w:val="0"/>
+                <w:numId w:val="5"/>
+              </w:numPr>
+            </w:pPr>
+            <w:r>
+              <w:t>Character must be able to upgrade skills</w:t>
+            </w:r>
+          </w:p>
+          <w:p>
+            <w:pPr>
+              <w:pStyle w:val="ListParagraph"/>
+              <w:numPr>
+                <w:ilvl w:val="0"/>
+                <w:numId w:val="5"/>
+              </w:numPr>
+            </w:pPr>
+            <w:r>
+              <w:t>Characters m</w:t>
             </w:r>
             <w:r>
               <w:t>ust</w:t>
             </w:r>
             <w:r>
-              <w:t xml:space="preserve"> be able to level up</w:t>
+              <w:t xml:space="preserve"> have individual skill tree </w:t>
             </w:r>
             <w:r>
               <w:t xml:space="preserve"> </w:t>
@@ -945,47 +969,34 @@
               </w:numPr>
             </w:pPr>
             <w:r>
-              <w:t xml:space="preserve">Character </w:t>
-            </w:r>
-            <w:r>
-              <w:t>must be able to</w:t>
-            </w:r>
-            <w:r>
-              <w:t xml:space="preserve"> upgrade skills</w:t>
-            </w:r>
-          </w:p>
-          <w:p>
-            <w:pPr>
-              <w:pStyle w:val="ListParagraph"/>
-              <w:numPr>
-                <w:ilvl w:val="0"/>
-                <w:numId w:val="5"/>
-              </w:numPr>
-            </w:pPr>
-            <w:r>
-              <w:t>Characters m</w:t>
-            </w:r>
-            <w:r>
-              <w:t>ust</w:t>
-            </w:r>
-            <w:r>
-              <w:t xml:space="preserve"> have individual skill tree </w:t>
+              <w:t>Unlocking</w:t>
+            </w:r>
+            <w:r>
+              <w:t xml:space="preserve"> one skill </w:t>
+            </w:r>
+            <w:r>
+              <w:t>should</w:t>
             </w:r>
             <w:r>
               <w:t xml:space="preserve"> </w:t>
             </w:r>
-          </w:p>
-          <w:p>
-            <w:pPr>
-              <w:pStyle w:val="ListParagraph"/>
-              <w:numPr>
-                <w:ilvl w:val="0"/>
-                <w:numId w:val="5"/>
-              </w:numPr>
-            </w:pPr>
-            <w:r>
-              <w:t>Purchasing one skill will unlock the next tier of related skills for later purchase</w:t>
-            </w:r>
+            <w:r>
+              <w:t>make</w:t>
+            </w:r>
+            <w:r>
+              <w:t xml:space="preserve"> the next tier of related skills </w:t>
+            </w:r>
+          </w:p>
+          <w:p>
+            <w:pPr>
+              <w:pStyle w:val="ListParagraph"/>
+              <w:ind w:left="501"/>
+            </w:pPr>
+            <w:r>
+              <w:t>available</w:t>
+            </w:r>
+            <w:bookmarkStart w:id="0" w:name="_GoBack"/>
+            <w:bookmarkEnd w:id="0"/>
           </w:p>
           <w:p>
             <w:pPr>
@@ -998,10 +1009,7 @@
               <w:ind w:left="499" w:hanging="357"/>
             </w:pPr>
             <w:r>
-              <w:t xml:space="preserve">Characters </w:t>
-            </w:r>
-            <w:r>
-              <w:t>c</w:t>
+              <w:t>Characters c</w:t>
             </w:r>
             <w:r>
               <w:t xml:space="preserve">ould </w:t>
@@ -1494,10 +1502,7 @@
               <w:t>, such as the journal IEEE transactions on Video Games</w:t>
             </w:r>
             <w:r>
-              <w:t xml:space="preserve">. </w:t>
-            </w:r>
-            <w:r>
-              <w:t xml:space="preserve">Each team member will conduct research into their own subsection. Research will include areas such as making an element of the game fun to play, designing specific elements of the game, as well as implementing those elements. </w:t>
+              <w:t xml:space="preserve">. Each team member will conduct research into their own subsection. Research will include areas such as making an element of the game fun to play, designing specific elements of the game, as well as implementing those elements. </w:t>
             </w:r>
           </w:p>
         </w:tc>
@@ -1721,10 +1726,7 @@
         </w:tc>
       </w:tr>
     </w:tbl>
-    <w:p>
-      <w:bookmarkStart w:id="0" w:name="_GoBack"/>
-      <w:bookmarkEnd w:id="0"/>
-    </w:p>
+    <w:p/>
     <w:sectPr>
       <w:pgSz w:w="11906" w:h="16838"/>
       <w:pgMar w:top="1440" w:right="1440" w:bottom="1440" w:left="1440" w:header="708" w:footer="708" w:gutter="0"/>
@@ -2835,6 +2837,7 @@
   <w:style w:type="character" w:default="1" w:styleId="DefaultParagraphFont">
     <w:name w:val="Default Paragraph Font"/>
     <w:uiPriority w:val="1"/>
+    <w:semiHidden/>
     <w:unhideWhenUsed/>
   </w:style>
   <w:style w:type="table" w:default="1" w:styleId="TableNormal">

</xml_diff>